<commit_message>
Closer to use case
</commit_message>
<xml_diff>
--- a/output/Final_Report.docx
+++ b/output/Final_Report.docx
@@ -19,7 +19,7 @@
         <w:rPr>
           <w:i/>
         </w:rPr>
-        <w:t>Generated: February 26, 2026 at 09:07 AM</w:t>
+        <w:t>Generated: February 26, 2026 at 09:25 AM</w:t>
       </w:r>
     </w:p>
     <w:p/>
@@ -43,7 +43,7 @@
       <w:r>
         <w:drawing>
           <wp:inline xmlns:a="http://schemas.openxmlformats.org/drawingml/2006/main" xmlns:pic="http://schemas.openxmlformats.org/drawingml/2006/picture">
-            <wp:extent cx="5943600" cy="1935856"/>
+            <wp:extent cx="5943600" cy="1936992"/>
             <wp:docPr id="1" name="Picture 1"/>
             <wp:cNvGraphicFramePr>
               <a:graphicFrameLocks noChangeAspect="1"/>
@@ -64,7 +64,7 @@
                   <pic:spPr>
                     <a:xfrm>
                       <a:off x="0" y="0"/>
-                      <a:ext cx="5943600" cy="1935856"/>
+                      <a:ext cx="5943600" cy="1936992"/>
                     </a:xfrm>
                     <a:prstGeom prst="rect"/>
                   </pic:spPr>
@@ -96,7 +96,7 @@
       <w:r>
         <w:drawing>
           <wp:inline xmlns:a="http://schemas.openxmlformats.org/drawingml/2006/main" xmlns:pic="http://schemas.openxmlformats.org/drawingml/2006/picture">
-            <wp:extent cx="5943600" cy="3523593"/>
+            <wp:extent cx="5943600" cy="3136705"/>
             <wp:docPr id="2" name="Picture 2"/>
             <wp:cNvGraphicFramePr>
               <a:graphicFrameLocks noChangeAspect="1"/>
@@ -117,7 +117,7 @@
                   <pic:spPr>
                     <a:xfrm>
                       <a:off x="0" y="0"/>
-                      <a:ext cx="5943600" cy="3523593"/>
+                      <a:ext cx="5943600" cy="3136705"/>
                     </a:xfrm>
                     <a:prstGeom prst="rect"/>
                   </pic:spPr>
@@ -128,6 +128,184 @@
         </w:drawing>
       </w:r>
     </w:p>
+    <w:p>
+      <w:r>
+        <w:br w:type="page"/>
+      </w:r>
+    </w:p>
+    <w:p>
+      <w:pPr>
+        <w:pStyle w:val="Heading1"/>
+      </w:pPr>
+      <w:r>
+        <w:t>Visualizations &amp; Analytics</w:t>
+      </w:r>
+    </w:p>
+    <w:p>
+      <w:r>
+        <w:t>The following charts provide visual insights into NDC spending patterns and savings trends across the reporting period.</w:t>
+      </w:r>
+    </w:p>
+    <w:p/>
+    <w:p>
+      <w:pPr>
+        <w:pStyle w:val="Heading2"/>
+      </w:pPr>
+      <w:r>
+        <w:t>Top 5 NDC by Spend</w:t>
+      </w:r>
+    </w:p>
+    <w:p>
+      <w:r>
+        <w:t>This chart shows the top 5 National Drug Codes (NDC) ranked by total spend, helping identify high-cost medications for contract negotiations and formulary review.</w:t>
+      </w:r>
+    </w:p>
+    <w:p>
+      <w:pPr>
+        <w:jc w:val="center"/>
+      </w:pPr>
+      <w:r>
+        <w:drawing>
+          <wp:inline xmlns:a="http://schemas.openxmlformats.org/drawingml/2006/main" xmlns:pic="http://schemas.openxmlformats.org/drawingml/2006/picture">
+            <wp:extent cx="5486400" cy="3262284"/>
+            <wp:docPr id="3" name="Picture 3"/>
+            <wp:cNvGraphicFramePr>
+              <a:graphicFrameLocks noChangeAspect="1"/>
+            </wp:cNvGraphicFramePr>
+            <a:graphic>
+              <a:graphicData uri="http://schemas.openxmlformats.org/drawingml/2006/picture">
+                <pic:pic>
+                  <pic:nvPicPr>
+                    <pic:cNvPr id="0" name="chart_top_ndc_spend.png"/>
+                    <pic:cNvPicPr/>
+                  </pic:nvPicPr>
+                  <pic:blipFill>
+                    <a:blip r:embed="rId11"/>
+                    <a:stretch>
+                      <a:fillRect/>
+                    </a:stretch>
+                  </pic:blipFill>
+                  <pic:spPr>
+                    <a:xfrm>
+                      <a:off x="0" y="0"/>
+                      <a:ext cx="5486400" cy="3262284"/>
+                    </a:xfrm>
+                    <a:prstGeom prst="rect"/>
+                  </pic:spPr>
+                </pic:pic>
+              </a:graphicData>
+            </a:graphic>
+          </wp:inline>
+        </w:drawing>
+      </w:r>
+    </w:p>
+    <w:p/>
+    <w:p>
+      <w:pPr>
+        <w:pStyle w:val="Heading2"/>
+      </w:pPr>
+      <w:r>
+        <w:t>Monthly Savings</w:t>
+      </w:r>
+    </w:p>
+    <w:p>
+      <w:r>
+        <w:t>This chart displays the savings achieved each month compared to the previous period. Green bars indicate savings, while red bars indicate cost increases.</w:t>
+      </w:r>
+    </w:p>
+    <w:p>
+      <w:pPr>
+        <w:jc w:val="center"/>
+      </w:pPr>
+      <w:r>
+        <w:drawing>
+          <wp:inline xmlns:a="http://schemas.openxmlformats.org/drawingml/2006/main" xmlns:pic="http://schemas.openxmlformats.org/drawingml/2006/picture">
+            <wp:extent cx="5486400" cy="3264482"/>
+            <wp:docPr id="4" name="Picture 4"/>
+            <wp:cNvGraphicFramePr>
+              <a:graphicFrameLocks noChangeAspect="1"/>
+            </wp:cNvGraphicFramePr>
+            <a:graphic>
+              <a:graphicData uri="http://schemas.openxmlformats.org/drawingml/2006/picture">
+                <pic:pic>
+                  <pic:nvPicPr>
+                    <pic:cNvPr id="0" name="chart_savings_by_month.png"/>
+                    <pic:cNvPicPr/>
+                  </pic:nvPicPr>
+                  <pic:blipFill>
+                    <a:blip r:embed="rId12"/>
+                    <a:stretch>
+                      <a:fillRect/>
+                    </a:stretch>
+                  </pic:blipFill>
+                  <pic:spPr>
+                    <a:xfrm>
+                      <a:off x="0" y="0"/>
+                      <a:ext cx="5486400" cy="3264482"/>
+                    </a:xfrm>
+                    <a:prstGeom prst="rect"/>
+                  </pic:spPr>
+                </pic:pic>
+              </a:graphicData>
+            </a:graphic>
+          </wp:inline>
+        </w:drawing>
+      </w:r>
+    </w:p>
+    <w:p/>
+    <w:p>
+      <w:pPr>
+        <w:pStyle w:val="Heading2"/>
+      </w:pPr>
+      <w:r>
+        <w:t>Top 5 NDC Spend Distribution</w:t>
+      </w:r>
+    </w:p>
+    <w:p>
+      <w:r>
+        <w:t>Pie chart showing the distribution of spend across the top 5 NDC codes, illustrating the concentration of pharmacy procurement costs.</w:t>
+      </w:r>
+    </w:p>
+    <w:p>
+      <w:pPr>
+        <w:jc w:val="center"/>
+      </w:pPr>
+      <w:r>
+        <w:drawing>
+          <wp:inline xmlns:a="http://schemas.openxmlformats.org/drawingml/2006/main" xmlns:pic="http://schemas.openxmlformats.org/drawingml/2006/picture">
+            <wp:extent cx="5029200" cy="4634523"/>
+            <wp:docPr id="5" name="Picture 5"/>
+            <wp:cNvGraphicFramePr>
+              <a:graphicFrameLocks noChangeAspect="1"/>
+            </wp:cNvGraphicFramePr>
+            <a:graphic>
+              <a:graphicData uri="http://schemas.openxmlformats.org/drawingml/2006/picture">
+                <pic:pic>
+                  <pic:nvPicPr>
+                    <pic:cNvPr id="0" name="chart_top_ndc_pie.png"/>
+                    <pic:cNvPicPr/>
+                  </pic:nvPicPr>
+                  <pic:blipFill>
+                    <a:blip r:embed="rId13"/>
+                    <a:stretch>
+                      <a:fillRect/>
+                    </a:stretch>
+                  </pic:blipFill>
+                  <pic:spPr>
+                    <a:xfrm>
+                      <a:off x="0" y="0"/>
+                      <a:ext cx="5029200" cy="4634523"/>
+                    </a:xfrm>
+                    <a:prstGeom prst="rect"/>
+                  </pic:spPr>
+                </pic:pic>
+              </a:graphicData>
+            </a:graphic>
+          </wp:inline>
+        </w:drawing>
+      </w:r>
+    </w:p>
+    <w:p/>
     <w:p/>
     <w:p>
       <w:pPr>

</xml_diff>